<commit_message>
Added sediment distribution question to questionnaire
</commit_message>
<xml_diff>
--- a/stm/documents/TAC/Jan10/Questionnaire STM TAC Jan10.docx
+++ b/stm/documents/TAC/Jan10/Questionnaire STM TAC Jan10.docx
@@ -97,15 +97,778 @@
     <w:p/>
     <w:p/>
     <w:p>
+      <w:pPr>
+        <w:pBdr>
+          <w:bottom w:val="single" w:sz="12" w:space="1" w:color="auto"/>
+        </w:pBdr>
+      </w:pPr>
       <w:r>
         <w:t>Name and contact info (optional):</w:t>
       </w:r>
     </w:p>
     <w:p>
       <w:r>
-        <w:t>_____________________________________________________________________________________</w:t>
-      </w:r>
-    </w:p>
+        <w:lastRenderedPageBreak/>
+        <w:t>In your opinion, which of the following best depicts sediment distributions in the Delta?</w:t>
+      </w:r>
+    </w:p>
+    <w:p/>
+    <w:p>
+      <w:pPr>
+        <w:ind w:left="-360" w:right="-720"/>
+      </w:pPr>
+      <w:r>
+        <w:rPr>
+          <w:noProof/>
+        </w:rPr>
+        <w:pict>
+          <v:oval id="_x0000_s1036" style="position:absolute;left:0;text-align:left;margin-left:321.75pt;margin-top:11.4pt;width:147.75pt;height:183.75pt;z-index:251668480" fillcolor="#ccc0d9 [1303]" strokecolor="#3f3151 [1607]">
+            <v:fill opacity="19661f"/>
+            <v:textbox>
+              <w:txbxContent>
+                <w:p>
+                  <w:r>
+                    <w:t>Mixed Cohesive and</w:t>
+                  </w:r>
+                </w:p>
+                <w:p>
+                  <w:r>
+                    <w:t>Non-cohesive</w:t>
+                  </w:r>
+                </w:p>
+              </w:txbxContent>
+            </v:textbox>
+          </v:oval>
+        </w:pict>
+      </w:r>
+      <w:r>
+        <w:rPr>
+          <w:noProof/>
+        </w:rPr>
+        <w:pict>
+          <v:oval id="_x0000_s1033" style="position:absolute;left:0;text-align:left;margin-left:162pt;margin-top:11.4pt;width:147.75pt;height:183.75pt;z-index:251665408" fillcolor="#d6e3bc [1302]" strokecolor="#4e6128 [1606]">
+            <v:fill opacity="19661f"/>
+            <v:textbox>
+              <w:txbxContent>
+                <w:p>
+                  <w:r>
+                    <w:t xml:space="preserve">Mostly </w:t>
+                  </w:r>
+                </w:p>
+                <w:p>
+                  <w:r>
+                    <w:t>Non-cohesive</w:t>
+                  </w:r>
+                </w:p>
+              </w:txbxContent>
+            </v:textbox>
+          </v:oval>
+        </w:pict>
+      </w:r>
+      <w:r>
+        <w:rPr>
+          <w:noProof/>
+        </w:rPr>
+        <w:pict>
+          <v:oval id="_x0000_s1032" style="position:absolute;left:0;text-align:left;margin-left:-8.25pt;margin-top:11.4pt;width:147.75pt;height:183.75pt;z-index:251664384" fillcolor="#fbd4b4 [1305]" strokecolor="#e36c0a [2409]">
+            <v:fill opacity="19661f"/>
+            <v:textbox>
+              <w:txbxContent>
+                <w:p>
+                  <w:r>
+                    <w:t xml:space="preserve">Mostly </w:t>
+                  </w:r>
+                </w:p>
+                <w:p>
+                  <w:r>
+                    <w:t>Cohesive</w:t>
+                  </w:r>
+                </w:p>
+              </w:txbxContent>
+            </v:textbox>
+          </v:oval>
+        </w:pict>
+      </w:r>
+      <w:r>
+        <w:rPr>
+          <w:noProof/>
+        </w:rPr>
+        <w:pict>
+          <v:shapetype id="_x0000_t202" coordsize="21600,21600" o:spt="202" path="m,l,21600r21600,l21600,xe">
+            <v:stroke joinstyle="miter"/>
+            <v:path gradientshapeok="t" o:connecttype="rect"/>
+          </v:shapetype>
+          <v:shape id="_x0000_s1026" type="#_x0000_t202" style="position:absolute;left:0;text-align:left;margin-left:-19.5pt;margin-top:.9pt;width:25.5pt;height:22.5pt;z-index:251658240" filled="f" stroked="f">
+            <v:textbox>
+              <w:txbxContent>
+                <w:p>
+                  <w:r>
+                    <w:t>a)</w:t>
+                  </w:r>
+                </w:p>
+              </w:txbxContent>
+            </v:textbox>
+          </v:shape>
+        </w:pict>
+      </w:r>
+      <w:r>
+        <w:rPr>
+          <w:noProof/>
+        </w:rPr>
+        <w:pict>
+          <v:shape id="_x0000_s1027" type="#_x0000_t202" style="position:absolute;left:0;text-align:left;margin-left:146.25pt;margin-top:.9pt;width:25.5pt;height:22.5pt;z-index:251659264" filled="f" stroked="f">
+            <v:textbox>
+              <w:txbxContent>
+                <w:p>
+                  <w:r>
+                    <w:t>b)</w:t>
+                  </w:r>
+                </w:p>
+              </w:txbxContent>
+            </v:textbox>
+          </v:shape>
+        </w:pict>
+      </w:r>
+      <w:r>
+        <w:rPr>
+          <w:noProof/>
+        </w:rPr>
+        <w:pict>
+          <v:shape id="_x0000_s1028" type="#_x0000_t202" style="position:absolute;left:0;text-align:left;margin-left:309.75pt;margin-top:.9pt;width:25.5pt;height:22.5pt;z-index:251660288" filled="f" stroked="f">
+            <v:textbox>
+              <w:txbxContent>
+                <w:p>
+                  <w:r>
+                    <w:t>c)</w:t>
+                  </w:r>
+                </w:p>
+              </w:txbxContent>
+            </v:textbox>
+          </v:shape>
+        </w:pict>
+      </w:r>
+      <w:r>
+        <w:drawing>
+          <wp:inline distT="0" distB="0" distL="0" distR="0">
+            <wp:extent cx="2011680" cy="2514600"/>
+            <wp:effectExtent l="38100" t="19050" r="26670" b="19050"/>
+            <wp:docPr id="2" name="Picture 0" descr="light blue delta4.gif"/>
+            <wp:cNvGraphicFramePr>
+              <a:graphicFrameLocks xmlns:a="http://schemas.openxmlformats.org/drawingml/2006/main" noChangeAspect="1"/>
+            </wp:cNvGraphicFramePr>
+            <a:graphic xmlns:a="http://schemas.openxmlformats.org/drawingml/2006/main">
+              <a:graphicData uri="http://schemas.openxmlformats.org/drawingml/2006/picture">
+                <pic:pic xmlns:pic="http://schemas.openxmlformats.org/drawingml/2006/picture">
+                  <pic:nvPicPr>
+                    <pic:cNvPr id="0" name="light blue delta4.gif"/>
+                    <pic:cNvPicPr/>
+                  </pic:nvPicPr>
+                  <pic:blipFill>
+                    <a:blip r:embed="rId4" cstate="print"/>
+                    <a:stretch>
+                      <a:fillRect/>
+                    </a:stretch>
+                  </pic:blipFill>
+                  <pic:spPr>
+                    <a:xfrm>
+                      <a:off x="0" y="0"/>
+                      <a:ext cx="2011680" cy="2514600"/>
+                    </a:xfrm>
+                    <a:prstGeom prst="rect">
+                      <a:avLst/>
+                    </a:prstGeom>
+                    <a:ln>
+                      <a:solidFill>
+                        <a:schemeClr val="accent1"/>
+                      </a:solidFill>
+                    </a:ln>
+                  </pic:spPr>
+                </pic:pic>
+              </a:graphicData>
+            </a:graphic>
+          </wp:inline>
+        </w:drawing>
+      </w:r>
+      <w:r>
+        <w:t xml:space="preserve"> </w:t>
+      </w:r>
+      <w:r>
+        <w:drawing>
+          <wp:inline distT="0" distB="0" distL="0" distR="0">
+            <wp:extent cx="2011680" cy="2514600"/>
+            <wp:effectExtent l="38100" t="19050" r="26670" b="19050"/>
+            <wp:docPr id="11" name="Picture 0" descr="light blue delta4.gif"/>
+            <wp:cNvGraphicFramePr>
+              <a:graphicFrameLocks xmlns:a="http://schemas.openxmlformats.org/drawingml/2006/main" noChangeAspect="1"/>
+            </wp:cNvGraphicFramePr>
+            <a:graphic xmlns:a="http://schemas.openxmlformats.org/drawingml/2006/main">
+              <a:graphicData uri="http://schemas.openxmlformats.org/drawingml/2006/picture">
+                <pic:pic xmlns:pic="http://schemas.openxmlformats.org/drawingml/2006/picture">
+                  <pic:nvPicPr>
+                    <pic:cNvPr id="0" name="light blue delta4.gif"/>
+                    <pic:cNvPicPr/>
+                  </pic:nvPicPr>
+                  <pic:blipFill>
+                    <a:blip r:embed="rId4" cstate="print"/>
+                    <a:stretch>
+                      <a:fillRect/>
+                    </a:stretch>
+                  </pic:blipFill>
+                  <pic:spPr>
+                    <a:xfrm>
+                      <a:off x="0" y="0"/>
+                      <a:ext cx="2011680" cy="2514600"/>
+                    </a:xfrm>
+                    <a:prstGeom prst="rect">
+                      <a:avLst/>
+                    </a:prstGeom>
+                    <a:ln>
+                      <a:solidFill>
+                        <a:schemeClr val="accent1"/>
+                      </a:solidFill>
+                    </a:ln>
+                  </pic:spPr>
+                </pic:pic>
+              </a:graphicData>
+            </a:graphic>
+          </wp:inline>
+        </w:drawing>
+      </w:r>
+      <w:r>
+        <w:drawing>
+          <wp:inline distT="0" distB="0" distL="0" distR="0">
+            <wp:extent cx="2011680" cy="2514600"/>
+            <wp:effectExtent l="38100" t="19050" r="26670" b="19050"/>
+            <wp:docPr id="14" name="Picture 0" descr="light blue delta4.gif"/>
+            <wp:cNvGraphicFramePr>
+              <a:graphicFrameLocks xmlns:a="http://schemas.openxmlformats.org/drawingml/2006/main" noChangeAspect="1"/>
+            </wp:cNvGraphicFramePr>
+            <a:graphic xmlns:a="http://schemas.openxmlformats.org/drawingml/2006/main">
+              <a:graphicData uri="http://schemas.openxmlformats.org/drawingml/2006/picture">
+                <pic:pic xmlns:pic="http://schemas.openxmlformats.org/drawingml/2006/picture">
+                  <pic:nvPicPr>
+                    <pic:cNvPr id="0" name="light blue delta4.gif"/>
+                    <pic:cNvPicPr/>
+                  </pic:nvPicPr>
+                  <pic:blipFill>
+                    <a:blip r:embed="rId4" cstate="print"/>
+                    <a:stretch>
+                      <a:fillRect/>
+                    </a:stretch>
+                  </pic:blipFill>
+                  <pic:spPr>
+                    <a:xfrm>
+                      <a:off x="0" y="0"/>
+                      <a:ext cx="2011680" cy="2514600"/>
+                    </a:xfrm>
+                    <a:prstGeom prst="rect">
+                      <a:avLst/>
+                    </a:prstGeom>
+                    <a:ln>
+                      <a:solidFill>
+                        <a:schemeClr val="accent1"/>
+                      </a:solidFill>
+                    </a:ln>
+                  </pic:spPr>
+                </pic:pic>
+              </a:graphicData>
+            </a:graphic>
+          </wp:inline>
+        </w:drawing>
+      </w:r>
+      <w:r>
+        <w:t xml:space="preserve">       </w:t>
+      </w:r>
+    </w:p>
+    <w:p>
+      <w:pPr>
+        <w:ind w:left="-360" w:right="-720"/>
+      </w:pPr>
+    </w:p>
+    <w:p>
+      <w:pPr>
+        <w:ind w:left="-360" w:right="-720"/>
+      </w:pPr>
+      <w:r>
+        <w:rPr>
+          <w:noProof/>
+        </w:rPr>
+        <w:pict>
+          <v:shape id="_x0000_s1031" type="#_x0000_t202" style="position:absolute;left:0;text-align:left;margin-left:309.75pt;margin-top:3.2pt;width:99.75pt;height:42.75pt;z-index:251663360" filled="f" stroked="f">
+            <v:textbox>
+              <w:txbxContent>
+                <w:p>
+                  <w:r>
+                    <w:t>f)</w:t>
+                  </w:r>
+                  <w:r>
+                    <w:t xml:space="preserve"> Other </w:t>
+                  </w:r>
+                </w:p>
+                <w:p>
+                  <w:r>
+                    <w:t xml:space="preserve">    </w:t>
+                  </w:r>
+                  <w:proofErr w:type="gramStart"/>
+                  <w:r>
+                    <w:t>draw</w:t>
+                  </w:r>
+                  <w:proofErr w:type="gramEnd"/>
+                  <w:r>
+                    <w:t xml:space="preserve"> your own</w:t>
+                  </w:r>
+                </w:p>
+              </w:txbxContent>
+            </v:textbox>
+          </v:shape>
+        </w:pict>
+      </w:r>
+      <w:r>
+        <w:rPr>
+          <w:noProof/>
+        </w:rPr>
+        <w:pict>
+          <v:oval id="_x0000_s1040" style="position:absolute;left:0;text-align:left;margin-left:221.25pt;margin-top:70.7pt;width:87pt;height:69pt;z-index:251672576" fillcolor="#ccc0d9 [1303]" strokecolor="#3f3151 [1607]">
+            <v:fill opacity="19661f"/>
+            <v:textbox inset=".72pt,,.72pt">
+              <w:txbxContent>
+                <w:p>
+                  <w:pPr>
+                    <w:rPr>
+                      <w:sz w:val="20"/>
+                      <w:szCs w:val="20"/>
+                    </w:rPr>
+                  </w:pPr>
+                  <w:r>
+                    <w:rPr>
+                      <w:sz w:val="20"/>
+                      <w:szCs w:val="20"/>
+                    </w:rPr>
+                    <w:t>Mixed Cohesive and</w:t>
+                  </w:r>
+                </w:p>
+                <w:p>
+                  <w:pPr>
+                    <w:rPr>
+                      <w:sz w:val="20"/>
+                      <w:szCs w:val="20"/>
+                    </w:rPr>
+                  </w:pPr>
+                  <w:r>
+                    <w:rPr>
+                      <w:sz w:val="20"/>
+                      <w:szCs w:val="20"/>
+                    </w:rPr>
+                    <w:t>Non-cohesive</w:t>
+                  </w:r>
+                </w:p>
+              </w:txbxContent>
+            </v:textbox>
+          </v:oval>
+        </w:pict>
+      </w:r>
+      <w:r>
+        <w:rPr>
+          <w:noProof/>
+        </w:rPr>
+        <w:pict>
+          <v:oval id="_x0000_s1039" style="position:absolute;left:0;text-align:left;margin-left:254.25pt;margin-top:136.7pt;width:55.5pt;height:64.5pt;z-index:251671552" fillcolor="#d6e3bc [1302]" strokecolor="#4e6128 [1606]">
+            <v:fill opacity="19661f"/>
+            <v:textbox inset=".72pt,,.72pt">
+              <w:txbxContent>
+                <w:p>
+                  <w:pPr>
+                    <w:rPr>
+                      <w:sz w:val="20"/>
+                      <w:szCs w:val="20"/>
+                    </w:rPr>
+                  </w:pPr>
+                  <w:r>
+                    <w:rPr>
+                      <w:sz w:val="20"/>
+                      <w:szCs w:val="20"/>
+                    </w:rPr>
+                    <w:t>Non-cohesive</w:t>
+                  </w:r>
+                </w:p>
+              </w:txbxContent>
+            </v:textbox>
+          </v:oval>
+        </w:pict>
+      </w:r>
+      <w:r>
+        <w:rPr>
+          <w:noProof/>
+        </w:rPr>
+        <w:pict>
+          <v:oval id="_x0000_s1035" style="position:absolute;left:0;text-align:left;margin-left:234pt;margin-top:6.2pt;width:55.5pt;height:64.5pt;z-index:251667456" fillcolor="#d6e3bc [1302]" strokecolor="#4e6128 [1606]">
+            <v:fill opacity="19661f"/>
+            <v:textbox inset=".72pt,,.72pt">
+              <w:txbxContent>
+                <w:p>
+                  <w:pPr>
+                    <w:rPr>
+                      <w:sz w:val="20"/>
+                      <w:szCs w:val="20"/>
+                    </w:rPr>
+                  </w:pPr>
+                  <w:r>
+                    <w:rPr>
+                      <w:sz w:val="20"/>
+                      <w:szCs w:val="20"/>
+                    </w:rPr>
+                    <w:t>Non-cohesive</w:t>
+                  </w:r>
+                </w:p>
+              </w:txbxContent>
+            </v:textbox>
+          </v:oval>
+        </w:pict>
+      </w:r>
+      <w:r>
+        <w:rPr>
+          <w:noProof/>
+        </w:rPr>
+        <w:pict>
+          <v:oval id="_x0000_s1038" style="position:absolute;left:0;text-align:left;margin-left:52.5pt;margin-top:13.7pt;width:87pt;height:180pt;z-index:251670528" fillcolor="#ccc0d9 [1303]" strokecolor="#3f3151 [1607]">
+            <v:fill opacity="19661f"/>
+            <v:textbox>
+              <w:txbxContent>
+                <w:p>
+                  <w:r>
+                    <w:t>Mixed Cohesive and</w:t>
+                  </w:r>
+                </w:p>
+                <w:p>
+                  <w:r>
+                    <w:t>Non-cohesive</w:t>
+                  </w:r>
+                </w:p>
+              </w:txbxContent>
+            </v:textbox>
+          </v:oval>
+        </w:pict>
+      </w:r>
+      <w:r>
+        <w:rPr>
+          <w:noProof/>
+        </w:rPr>
+        <w:pict>
+          <v:oval id="_x0000_s1037" style="position:absolute;left:0;text-align:left;margin-left:152.25pt;margin-top:75.95pt;width:69pt;height:69pt;z-index:251669504" fillcolor="#fbd4b4 [1305]" strokecolor="#e36c0a [2409]">
+            <v:fill opacity="19661f"/>
+            <v:textbox inset=".72pt,,.72pt">
+              <w:txbxContent>
+                <w:p/>
+                <w:p>
+                  <w:r>
+                    <w:t>Cohesive</w:t>
+                  </w:r>
+                </w:p>
+              </w:txbxContent>
+            </v:textbox>
+          </v:oval>
+        </w:pict>
+      </w:r>
+      <w:r>
+        <w:rPr>
+          <w:noProof/>
+        </w:rPr>
+        <w:pict>
+          <v:oval id="_x0000_s1034" style="position:absolute;left:0;text-align:left;margin-left:-12pt;margin-top:70.7pt;width:75pt;height:79.5pt;z-index:251666432" fillcolor="#fbd4b4 [1305]" strokecolor="#e36c0a [2409]">
+            <v:fill opacity="19661f"/>
+            <v:textbox>
+              <w:txbxContent>
+                <w:p/>
+                <w:p>
+                  <w:r>
+                    <w:t>Cohesive</w:t>
+                  </w:r>
+                </w:p>
+              </w:txbxContent>
+            </v:textbox>
+          </v:oval>
+        </w:pict>
+      </w:r>
+      <w:r>
+        <w:rPr>
+          <w:noProof/>
+        </w:rPr>
+        <w:pict>
+          <v:shape id="_x0000_s1030" type="#_x0000_t202" style="position:absolute;left:0;text-align:left;margin-left:146.25pt;margin-top:3.2pt;width:25.5pt;height:22.5pt;z-index:251662336" filled="f" stroked="f">
+            <v:textbox>
+              <w:txbxContent>
+                <w:p>
+                  <w:r>
+                    <w:t>e)</w:t>
+                  </w:r>
+                </w:p>
+              </w:txbxContent>
+            </v:textbox>
+          </v:shape>
+        </w:pict>
+      </w:r>
+      <w:r>
+        <w:rPr>
+          <w:noProof/>
+        </w:rPr>
+        <w:pict>
+          <v:shape id="_x0000_s1029" type="#_x0000_t202" style="position:absolute;left:0;text-align:left;margin-left:-19.5pt;margin-top:3.2pt;width:25.5pt;height:22.5pt;z-index:251661312" filled="f" stroked="f">
+            <v:textbox>
+              <w:txbxContent>
+                <w:p>
+                  <w:r>
+                    <w:t>d)</w:t>
+                  </w:r>
+                </w:p>
+              </w:txbxContent>
+            </v:textbox>
+          </v:shape>
+        </w:pict>
+      </w:r>
+      <w:r>
+        <w:drawing>
+          <wp:inline distT="0" distB="0" distL="0" distR="0">
+            <wp:extent cx="2011680" cy="2514600"/>
+            <wp:effectExtent l="38100" t="19050" r="26670" b="19050"/>
+            <wp:docPr id="15" name="Picture 0" descr="light blue delta4.gif"/>
+            <wp:cNvGraphicFramePr>
+              <a:graphicFrameLocks xmlns:a="http://schemas.openxmlformats.org/drawingml/2006/main" noChangeAspect="1"/>
+            </wp:cNvGraphicFramePr>
+            <a:graphic xmlns:a="http://schemas.openxmlformats.org/drawingml/2006/main">
+              <a:graphicData uri="http://schemas.openxmlformats.org/drawingml/2006/picture">
+                <pic:pic xmlns:pic="http://schemas.openxmlformats.org/drawingml/2006/picture">
+                  <pic:nvPicPr>
+                    <pic:cNvPr id="0" name="light blue delta4.gif"/>
+                    <pic:cNvPicPr/>
+                  </pic:nvPicPr>
+                  <pic:blipFill>
+                    <a:blip r:embed="rId4" cstate="print"/>
+                    <a:stretch>
+                      <a:fillRect/>
+                    </a:stretch>
+                  </pic:blipFill>
+                  <pic:spPr>
+                    <a:xfrm>
+                      <a:off x="0" y="0"/>
+                      <a:ext cx="2011680" cy="2514600"/>
+                    </a:xfrm>
+                    <a:prstGeom prst="rect">
+                      <a:avLst/>
+                    </a:prstGeom>
+                    <a:ln>
+                      <a:solidFill>
+                        <a:schemeClr val="accent1"/>
+                      </a:solidFill>
+                    </a:ln>
+                  </pic:spPr>
+                </pic:pic>
+              </a:graphicData>
+            </a:graphic>
+          </wp:inline>
+        </w:drawing>
+      </w:r>
+      <w:r>
+        <w:t xml:space="preserve"> </w:t>
+      </w:r>
+      <w:r>
+        <w:drawing>
+          <wp:inline distT="0" distB="0" distL="0" distR="0">
+            <wp:extent cx="2011680" cy="2514600"/>
+            <wp:effectExtent l="38100" t="19050" r="26670" b="19050"/>
+            <wp:docPr id="16" name="Picture 0" descr="light blue delta4.gif"/>
+            <wp:cNvGraphicFramePr>
+              <a:graphicFrameLocks xmlns:a="http://schemas.openxmlformats.org/drawingml/2006/main" noChangeAspect="1"/>
+            </wp:cNvGraphicFramePr>
+            <a:graphic xmlns:a="http://schemas.openxmlformats.org/drawingml/2006/main">
+              <a:graphicData uri="http://schemas.openxmlformats.org/drawingml/2006/picture">
+                <pic:pic xmlns:pic="http://schemas.openxmlformats.org/drawingml/2006/picture">
+                  <pic:nvPicPr>
+                    <pic:cNvPr id="0" name="light blue delta4.gif"/>
+                    <pic:cNvPicPr/>
+                  </pic:nvPicPr>
+                  <pic:blipFill>
+                    <a:blip r:embed="rId4" cstate="print"/>
+                    <a:stretch>
+                      <a:fillRect/>
+                    </a:stretch>
+                  </pic:blipFill>
+                  <pic:spPr>
+                    <a:xfrm>
+                      <a:off x="0" y="0"/>
+                      <a:ext cx="2011680" cy="2514600"/>
+                    </a:xfrm>
+                    <a:prstGeom prst="rect">
+                      <a:avLst/>
+                    </a:prstGeom>
+                    <a:ln>
+                      <a:solidFill>
+                        <a:schemeClr val="accent1"/>
+                      </a:solidFill>
+                    </a:ln>
+                  </pic:spPr>
+                </pic:pic>
+              </a:graphicData>
+            </a:graphic>
+          </wp:inline>
+        </w:drawing>
+      </w:r>
+      <w:r>
+        <w:drawing>
+          <wp:inline distT="0" distB="0" distL="0" distR="0">
+            <wp:extent cx="2011680" cy="2514600"/>
+            <wp:effectExtent l="38100" t="19050" r="26670" b="19050"/>
+            <wp:docPr id="17" name="Picture 0" descr="light blue delta4.gif"/>
+            <wp:cNvGraphicFramePr>
+              <a:graphicFrameLocks xmlns:a="http://schemas.openxmlformats.org/drawingml/2006/main" noChangeAspect="1"/>
+            </wp:cNvGraphicFramePr>
+            <a:graphic xmlns:a="http://schemas.openxmlformats.org/drawingml/2006/main">
+              <a:graphicData uri="http://schemas.openxmlformats.org/drawingml/2006/picture">
+                <pic:pic xmlns:pic="http://schemas.openxmlformats.org/drawingml/2006/picture">
+                  <pic:nvPicPr>
+                    <pic:cNvPr id="0" name="light blue delta4.gif"/>
+                    <pic:cNvPicPr/>
+                  </pic:nvPicPr>
+                  <pic:blipFill>
+                    <a:blip r:embed="rId4" cstate="print"/>
+                    <a:stretch>
+                      <a:fillRect/>
+                    </a:stretch>
+                  </pic:blipFill>
+                  <pic:spPr>
+                    <a:xfrm>
+                      <a:off x="0" y="0"/>
+                      <a:ext cx="2011680" cy="2514600"/>
+                    </a:xfrm>
+                    <a:prstGeom prst="rect">
+                      <a:avLst/>
+                    </a:prstGeom>
+                    <a:ln>
+                      <a:solidFill>
+                        <a:schemeClr val="accent1"/>
+                      </a:solidFill>
+                    </a:ln>
+                  </pic:spPr>
+                </pic:pic>
+              </a:graphicData>
+            </a:graphic>
+          </wp:inline>
+        </w:drawing>
+      </w:r>
+      <w:r>
+        <w:t xml:space="preserve">       </w:t>
+      </w:r>
+    </w:p>
+    <w:p>
+      <w:pPr>
+        <w:ind w:left="-360" w:right="-720"/>
+      </w:pPr>
+    </w:p>
+    <w:p>
+      <w:pPr>
+        <w:ind w:left="-360" w:right="-720"/>
+      </w:pPr>
+    </w:p>
+    <w:p>
+      <w:pPr>
+        <w:ind w:left="-360" w:right="-720"/>
+      </w:pPr>
+      <w:r>
+        <w:t>What is the basis for your answer above?</w:t>
+      </w:r>
+    </w:p>
+    <w:p>
+      <w:pPr>
+        <w:ind w:left="-360" w:right="-720"/>
+      </w:pPr>
+    </w:p>
+    <w:p>
+      <w:pPr>
+        <w:ind w:left="-360" w:right="-720"/>
+      </w:pPr>
+      <w:r>
+        <w:sym w:font="Wingdings" w:char="F071"/>
+      </w:r>
+      <w:r>
+        <w:t xml:space="preserve"> Field experience in the Delta</w:t>
+      </w:r>
+    </w:p>
+    <w:p>
+      <w:pPr>
+        <w:ind w:left="-360" w:right="-720"/>
+      </w:pPr>
+      <w:r>
+        <w:sym w:font="Wingdings" w:char="F071"/>
+      </w:r>
+      <w:r>
+        <w:t xml:space="preserve"> Field experience in another system __________________________________</w:t>
+      </w:r>
+    </w:p>
+    <w:p>
+      <w:pPr>
+        <w:ind w:left="-360" w:right="-720"/>
+      </w:pPr>
+      <w:r>
+        <w:sym w:font="Wingdings" w:char="F071"/>
+      </w:r>
+      <w:r>
+        <w:t xml:space="preserve"> Educated guess</w:t>
+      </w:r>
+    </w:p>
+    <w:p>
+      <w:pPr>
+        <w:ind w:left="-360" w:right="-720"/>
+      </w:pPr>
+      <w:r>
+        <w:sym w:font="Wingdings" w:char="F071"/>
+      </w:r>
+      <w:r>
+        <w:t xml:space="preserve"> Gut feeling</w:t>
+      </w:r>
+    </w:p>
+    <w:p>
+      <w:pPr>
+        <w:ind w:left="-360" w:right="-720"/>
+      </w:pPr>
+      <w:r>
+        <w:sym w:font="Wingdings" w:char="F071"/>
+      </w:r>
+      <w:r>
+        <w:t xml:space="preserve"> Wild guess</w:t>
+      </w:r>
+    </w:p>
+    <w:p>
+      <w:pPr>
+        <w:ind w:left="-360" w:right="-720"/>
+      </w:pPr>
+      <w:r>
+        <w:sym w:font="Wingdings" w:char="F071"/>
+      </w:r>
+      <w:r>
+        <w:t xml:space="preserve"> Doodling fun</w:t>
+      </w:r>
+    </w:p>
+    <w:p>
+      <w:pPr>
+        <w:ind w:left="-360" w:right="-720"/>
+      </w:pPr>
+      <w:r>
+        <w:sym w:font="Wingdings" w:char="F071"/>
+      </w:r>
+      <w:r>
+        <w:t xml:space="preserve"> Other___________________________________________________________</w:t>
+      </w:r>
+    </w:p>
+    <w:p>
+      <w:pPr>
+        <w:ind w:left="-360" w:right="-720"/>
+      </w:pPr>
+    </w:p>
+    <w:p>
+      <w:pPr>
+        <w:ind w:left="-360" w:right="-720"/>
+      </w:pPr>
+    </w:p>
+    <w:p/>
     <w:sectPr>
       <w:pgSz w:w="12240" w:h="15840"/>
       <w:pgMar w:top="1440" w:right="1440" w:bottom="1440" w:left="1440" w:header="720" w:footer="720" w:gutter="0"/>
@@ -300,6 +1063,33 @@
     <w:uiPriority w:val="99"/>
     <w:semiHidden/>
     <w:unhideWhenUsed/>
+  </w:style>
+  <w:style w:type="paragraph" w:styleId="BalloonText">
+    <w:name w:val="Balloon Text"/>
+    <w:basedOn w:val="Normal"/>
+    <w:link w:val="BalloonTextChar"/>
+    <w:uiPriority w:val="99"/>
+    <w:semiHidden/>
+    <w:unhideWhenUsed/>
+    <w:rsid w:val="000A057D"/>
+    <w:rPr>
+      <w:rFonts w:ascii="Tahoma" w:hAnsi="Tahoma" w:cs="Tahoma"/>
+      <w:sz w:val="16"/>
+      <w:szCs w:val="16"/>
+    </w:rPr>
+  </w:style>
+  <w:style w:type="character" w:customStyle="1" w:styleId="BalloonTextChar">
+    <w:name w:val="Balloon Text Char"/>
+    <w:basedOn w:val="DefaultParagraphFont"/>
+    <w:link w:val="BalloonText"/>
+    <w:uiPriority w:val="99"/>
+    <w:semiHidden/>
+    <w:rsid w:val="000A057D"/>
+    <w:rPr>
+      <w:rFonts w:ascii="Tahoma" w:hAnsi="Tahoma" w:cs="Tahoma"/>
+      <w:sz w:val="16"/>
+      <w:szCs w:val="16"/>
+    </w:rPr>
   </w:style>
 </w:styles>
 </file>

</xml_diff>